<commit_message>
Terminé mi parte del prelaboratorio 2
</commit_message>
<xml_diff>
--- a/Practica 2/Prelaboratorio/Graficas_del_Prelaboratorio_2_Said.docx
+++ b/Practica 2/Prelaboratorio/Graficas_del_Prelaboratorio_2_Said.docx
@@ -4,10 +4,108 @@
   <w:body>
     <w:p>
       <w:pPr>
+        <w:rPr>
+          <w:sz w:val="24"/>
+          <w:szCs w:val="24"/>
+        </w:rPr>
+      </w:pPr>
+      <w:r>
+        <w:rPr>
+          <w:sz w:val="24"/>
+          <w:szCs w:val="24"/>
+        </w:rPr>
+        <w:t>PS2322 - Control 1</w:t>
+      </w:r>
+      <w:r>
+        <w:rPr>
+          <w:sz w:val="24"/>
+          <w:szCs w:val="24"/>
+        </w:rPr>
+        <w:br/>
+        <w:t xml:space="preserve">Integrantes: </w:t>
+      </w:r>
+      <w:r>
+        <w:rPr>
+          <w:sz w:val="24"/>
+          <w:szCs w:val="24"/>
+        </w:rPr>
+        <w:br/>
+      </w:r>
+      <w:r>
+        <w:rPr>
+          <w:sz w:val="24"/>
+          <w:szCs w:val="24"/>
+        </w:rPr>
+        <w:t xml:space="preserve"> Said Alvarado     11-10025</w:t>
+      </w:r>
+      <w:r>
+        <w:rPr>
+          <w:sz w:val="24"/>
+          <w:szCs w:val="24"/>
+        </w:rPr>
+        <w:br/>
+      </w:r>
+      <w:r>
+        <w:rPr>
+          <w:sz w:val="24"/>
+          <w:szCs w:val="24"/>
+        </w:rPr>
+        <w:t xml:space="preserve"> Cristina </w:t>
+      </w:r>
+      <w:proofErr w:type="spellStart"/>
+      <w:r>
+        <w:rPr>
+          <w:sz w:val="24"/>
+          <w:szCs w:val="24"/>
+        </w:rPr>
+        <w:t>Maurette</w:t>
+      </w:r>
+      <w:proofErr w:type="spellEnd"/>
+      <w:r>
+        <w:rPr>
+          <w:sz w:val="24"/>
+          <w:szCs w:val="24"/>
+        </w:rPr>
+        <w:t xml:space="preserve"> 11-10593</w:t>
+      </w:r>
+      <w:r>
+        <w:rPr>
+          <w:sz w:val="24"/>
+          <w:szCs w:val="24"/>
+        </w:rPr>
+        <w:br/>
+      </w:r>
+      <w:r>
+        <w:rPr>
+          <w:sz w:val="24"/>
+          <w:szCs w:val="24"/>
+        </w:rPr>
+        <w:t xml:space="preserve"> Pedro </w:t>
+      </w:r>
+      <w:proofErr w:type="spellStart"/>
+      <w:r>
+        <w:rPr>
+          <w:sz w:val="24"/>
+          <w:szCs w:val="24"/>
+        </w:rPr>
+        <w:t>Zampella</w:t>
+      </w:r>
+      <w:proofErr w:type="spellEnd"/>
+      <w:r>
+        <w:rPr>
+          <w:sz w:val="24"/>
+          <w:szCs w:val="24"/>
+        </w:rPr>
+        <w:t xml:space="preserve">    07-41681</w:t>
+      </w:r>
+    </w:p>
+    <w:p>
+      <w:pPr>
         <w:jc w:val="center"/>
         <w:rPr>
           <w:sz w:val="32"/>
           <w:szCs w:val="32"/>
+          <w:u w:val="single"/>
         </w:rPr>
       </w:pPr>
       <w:proofErr w:type="spellStart"/>
@@ -15,6 +113,7 @@
         <w:rPr>
           <w:sz w:val="32"/>
           <w:szCs w:val="32"/>
+          <w:u w:val="single"/>
         </w:rPr>
         <w:t>Prelaboratorio</w:t>
       </w:r>
@@ -23,6 +122,7 @@
         <w:rPr>
           <w:sz w:val="32"/>
           <w:szCs w:val="32"/>
+          <w:u w:val="single"/>
         </w:rPr>
         <w:t xml:space="preserve"> 2</w:t>
       </w:r>
@@ -30,15 +130,905 @@
         <w:rPr>
           <w:sz w:val="32"/>
           <w:szCs w:val="32"/>
+          <w:u w:val="single"/>
         </w:rPr>
         <w:br/>
-        <w:t>Gráficas</w:t>
+        <w:t>Grupo 8</w:t>
+      </w:r>
+    </w:p>
+    <w:p>
+      <w:pPr>
+        <w:jc w:val="center"/>
+        <w:rPr>
+          <w:sz w:val="32"/>
+          <w:szCs w:val="32"/>
+        </w:rPr>
+      </w:pPr>
+    </w:p>
+    <w:p>
+      <w:pPr>
+        <w:jc w:val="center"/>
+        <w:rPr>
+          <w:b/>
+          <w:sz w:val="32"/>
+          <w:szCs w:val="32"/>
+          <w:u w:val="single"/>
+        </w:rPr>
+      </w:pPr>
+      <w:r>
+        <w:rPr>
+          <w:b/>
+          <w:sz w:val="32"/>
+          <w:szCs w:val="32"/>
+          <w:u w:val="single"/>
+        </w:rPr>
+        <w:t>Sistema Eléctrico</w:t>
       </w:r>
     </w:p>
     <w:p/>
     <w:p>
       <w:r>
+        <w:rPr>
+          <w:u w:val="single"/>
+        </w:rPr>
+        <w:t xml:space="preserve">Actividad 1: </w:t>
+      </w:r>
+      <w:r>
+        <w:t>Las ecuaciones dinámicas del sistema son:</w:t>
+      </w:r>
+    </w:p>
+    <w:p>
+      <w:pPr>
+        <w:rPr>
+          <w:rFonts w:eastAsiaTheme="minorEastAsia"/>
+        </w:rPr>
+      </w:pPr>
+      <m:oMathPara>
+        <m:oMath>
+          <m:acc>
+            <m:accPr>
+              <m:chr m:val="̇"/>
+              <m:ctrlPr>
+                <w:rPr>
+                  <w:rFonts w:ascii="Cambria Math" w:hAnsi="Cambria Math"/>
+                  <w:i/>
+                </w:rPr>
+              </m:ctrlPr>
+            </m:accPr>
+            <m:e>
+              <m:r>
+                <w:rPr>
+                  <w:rFonts w:ascii="Cambria Math" w:hAnsi="Cambria Math"/>
+                </w:rPr>
+                <m:t>Vc1</m:t>
+              </m:r>
+            </m:e>
+          </m:acc>
+          <m:r>
+            <w:rPr>
+              <w:rFonts w:ascii="Cambria Math" w:hAnsi="Cambria Math"/>
+            </w:rPr>
+            <m:t>=</m:t>
+          </m:r>
+          <m:r>
+            <w:rPr>
+              <w:rFonts w:ascii="Cambria Math" w:hAnsi="Cambria Math"/>
+            </w:rPr>
+            <m:t xml:space="preserve"> </m:t>
+          </m:r>
+          <m:f>
+            <m:fPr>
+              <m:ctrlPr>
+                <w:rPr>
+                  <w:rFonts w:ascii="Cambria Math" w:hAnsi="Cambria Math"/>
+                  <w:i/>
+                </w:rPr>
+              </m:ctrlPr>
+            </m:fPr>
+            <m:num>
+              <m:r>
+                <w:rPr>
+                  <w:rFonts w:ascii="Cambria Math" w:hAnsi="Cambria Math"/>
+                </w:rPr>
+                <m:t>1</m:t>
+              </m:r>
+            </m:num>
+            <m:den>
+              <m:sSub>
+                <m:sSubPr>
+                  <m:ctrlPr>
+                    <w:rPr>
+                      <w:rFonts w:ascii="Cambria Math" w:hAnsi="Cambria Math"/>
+                      <w:i/>
+                    </w:rPr>
+                  </m:ctrlPr>
+                </m:sSubPr>
+                <m:e>
+                  <m:r>
+                    <w:rPr>
+                      <w:rFonts w:ascii="Cambria Math" w:hAnsi="Cambria Math"/>
+                    </w:rPr>
+                    <m:t>C</m:t>
+                  </m:r>
+                </m:e>
+                <m:sub>
+                  <m:r>
+                    <w:rPr>
+                      <w:rFonts w:ascii="Cambria Math" w:hAnsi="Cambria Math"/>
+                    </w:rPr>
+                    <m:t>1</m:t>
+                  </m:r>
+                </m:sub>
+              </m:sSub>
+              <m:d>
+                <m:dPr>
+                  <m:ctrlPr>
+                    <w:rPr>
+                      <w:rFonts w:ascii="Cambria Math" w:hAnsi="Cambria Math"/>
+                      <w:i/>
+                    </w:rPr>
+                  </m:ctrlPr>
+                </m:dPr>
+                <m:e>
+                  <m:sSub>
+                    <m:sSubPr>
+                      <m:ctrlPr>
+                        <w:rPr>
+                          <w:rFonts w:ascii="Cambria Math" w:hAnsi="Cambria Math"/>
+                          <w:i/>
+                        </w:rPr>
+                      </m:ctrlPr>
+                    </m:sSubPr>
+                    <m:e>
+                      <m:r>
+                        <w:rPr>
+                          <w:rFonts w:ascii="Cambria Math" w:hAnsi="Cambria Math"/>
+                        </w:rPr>
+                        <m:t>R</m:t>
+                      </m:r>
+                    </m:e>
+                    <m:sub>
+                      <m:r>
+                        <w:rPr>
+                          <w:rFonts w:ascii="Cambria Math" w:hAnsi="Cambria Math"/>
+                        </w:rPr>
+                        <m:t>1</m:t>
+                      </m:r>
+                    </m:sub>
+                  </m:sSub>
+                  <m:r>
+                    <w:rPr>
+                      <w:rFonts w:ascii="Cambria Math" w:hAnsi="Cambria Math"/>
+                    </w:rPr>
+                    <m:t>+</m:t>
+                  </m:r>
+                  <m:sSub>
+                    <m:sSubPr>
+                      <m:ctrlPr>
+                        <w:rPr>
+                          <w:rFonts w:ascii="Cambria Math" w:hAnsi="Cambria Math"/>
+                          <w:i/>
+                        </w:rPr>
+                      </m:ctrlPr>
+                    </m:sSubPr>
+                    <m:e>
+                      <m:r>
+                        <w:rPr>
+                          <w:rFonts w:ascii="Cambria Math" w:hAnsi="Cambria Math"/>
+                        </w:rPr>
+                        <m:t>R</m:t>
+                      </m:r>
+                    </m:e>
+                    <m:sub>
+                      <m:r>
+                        <w:rPr>
+                          <w:rFonts w:ascii="Cambria Math" w:hAnsi="Cambria Math"/>
+                        </w:rPr>
+                        <m:t>3</m:t>
+                      </m:r>
+                    </m:sub>
+                  </m:sSub>
+                </m:e>
+              </m:d>
+            </m:den>
+          </m:f>
+          <m:d>
+            <m:dPr>
+              <m:ctrlPr>
+                <w:rPr>
+                  <w:rFonts w:ascii="Cambria Math" w:hAnsi="Cambria Math"/>
+                  <w:i/>
+                </w:rPr>
+              </m:ctrlPr>
+            </m:dPr>
+            <m:e>
+              <m:sSub>
+                <m:sSubPr>
+                  <m:ctrlPr>
+                    <w:rPr>
+                      <w:rFonts w:ascii="Cambria Math" w:hAnsi="Cambria Math"/>
+                      <w:i/>
+                    </w:rPr>
+                  </m:ctrlPr>
+                </m:sSubPr>
+                <m:e>
+                  <m:r>
+                    <w:rPr>
+                      <w:rFonts w:ascii="Cambria Math" w:hAnsi="Cambria Math"/>
+                    </w:rPr>
+                    <m:t>V</m:t>
+                  </m:r>
+                </m:e>
+                <m:sub>
+                  <m:d>
+                    <m:dPr>
+                      <m:ctrlPr>
+                        <w:rPr>
+                          <w:rFonts w:ascii="Cambria Math" w:hAnsi="Cambria Math"/>
+                          <w:i/>
+                        </w:rPr>
+                      </m:ctrlPr>
+                    </m:dPr>
+                    <m:e>
+                      <m:r>
+                        <w:rPr>
+                          <w:rFonts w:ascii="Cambria Math" w:hAnsi="Cambria Math"/>
+                        </w:rPr>
+                        <m:t>t</m:t>
+                      </m:r>
+                    </m:e>
+                  </m:d>
+                </m:sub>
+              </m:sSub>
+              <m:r>
+                <w:rPr>
+                  <w:rFonts w:ascii="Cambria Math" w:hAnsi="Cambria Math"/>
+                </w:rPr>
+                <m:t>-</m:t>
+              </m:r>
+              <m:sSub>
+                <m:sSubPr>
+                  <m:ctrlPr>
+                    <w:rPr>
+                      <w:rFonts w:ascii="Cambria Math" w:hAnsi="Cambria Math"/>
+                      <w:i/>
+                    </w:rPr>
+                  </m:ctrlPr>
+                </m:sSubPr>
+                <m:e>
+                  <m:r>
+                    <w:rPr>
+                      <w:rFonts w:ascii="Cambria Math" w:hAnsi="Cambria Math"/>
+                    </w:rPr>
+                    <m:t>Vc</m:t>
+                  </m:r>
+                </m:e>
+                <m:sub>
+                  <m:r>
+                    <w:rPr>
+                      <w:rFonts w:ascii="Cambria Math" w:hAnsi="Cambria Math"/>
+                    </w:rPr>
+                    <m:t>1</m:t>
+                  </m:r>
+                </m:sub>
+              </m:sSub>
+              <m:r>
+                <w:rPr>
+                  <w:rFonts w:ascii="Cambria Math" w:hAnsi="Cambria Math"/>
+                </w:rPr>
+                <m:t>-</m:t>
+              </m:r>
+              <m:sSub>
+                <m:sSubPr>
+                  <m:ctrlPr>
+                    <w:rPr>
+                      <w:rFonts w:ascii="Cambria Math" w:hAnsi="Cambria Math"/>
+                      <w:i/>
+                    </w:rPr>
+                  </m:ctrlPr>
+                </m:sSubPr>
+                <m:e>
+                  <m:r>
+                    <w:rPr>
+                      <w:rFonts w:ascii="Cambria Math" w:hAnsi="Cambria Math"/>
+                    </w:rPr>
+                    <m:t>Vc</m:t>
+                  </m:r>
+                </m:e>
+                <m:sub>
+                  <m:r>
+                    <w:rPr>
+                      <w:rFonts w:ascii="Cambria Math" w:hAnsi="Cambria Math"/>
+                    </w:rPr>
+                    <m:t>2</m:t>
+                  </m:r>
+                </m:sub>
+              </m:sSub>
+              <m:r>
+                <w:rPr>
+                  <w:rFonts w:ascii="Cambria Math" w:hAnsi="Cambria Math"/>
+                </w:rPr>
+                <m:t>+</m:t>
+              </m:r>
+              <m:sSub>
+                <m:sSubPr>
+                  <m:ctrlPr>
+                    <w:rPr>
+                      <w:rFonts w:ascii="Cambria Math" w:hAnsi="Cambria Math"/>
+                      <w:i/>
+                    </w:rPr>
+                  </m:ctrlPr>
+                </m:sSubPr>
+                <m:e>
+                  <m:r>
+                    <w:rPr>
+                      <w:rFonts w:ascii="Cambria Math" w:hAnsi="Cambria Math"/>
+                    </w:rPr>
+                    <m:t>R</m:t>
+                  </m:r>
+                </m:e>
+                <m:sub>
+                  <m:r>
+                    <w:rPr>
+                      <w:rFonts w:ascii="Cambria Math" w:hAnsi="Cambria Math"/>
+                    </w:rPr>
+                    <m:t>3</m:t>
+                  </m:r>
+                </m:sub>
+              </m:sSub>
+              <m:sSub>
+                <m:sSubPr>
+                  <m:ctrlPr>
+                    <w:rPr>
+                      <w:rFonts w:ascii="Cambria Math" w:hAnsi="Cambria Math"/>
+                      <w:i/>
+                    </w:rPr>
+                  </m:ctrlPr>
+                </m:sSubPr>
+                <m:e>
+                  <m:r>
+                    <w:rPr>
+                      <w:rFonts w:ascii="Cambria Math" w:hAnsi="Cambria Math"/>
+                    </w:rPr>
+                    <m:t>i</m:t>
+                  </m:r>
+                </m:e>
+                <m:sub>
+                  <m:r>
+                    <w:rPr>
+                      <w:rFonts w:ascii="Cambria Math" w:hAnsi="Cambria Math"/>
+                    </w:rPr>
+                    <m:t>l</m:t>
+                  </m:r>
+                </m:sub>
+              </m:sSub>
+            </m:e>
+          </m:d>
+        </m:oMath>
+      </m:oMathPara>
+    </w:p>
+    <w:p>
+      <w:pPr>
+        <w:rPr>
+          <w:rFonts w:eastAsiaTheme="minorEastAsia"/>
+          <w:sz w:val="24"/>
+          <w:szCs w:val="24"/>
+        </w:rPr>
+      </w:pPr>
+      <m:oMathPara>
+        <m:oMath>
+          <m:sSub>
+            <m:sSubPr>
+              <m:ctrlPr>
+                <w:rPr>
+                  <w:rFonts w:ascii="Cambria Math" w:hAnsi="Cambria Math"/>
+                  <w:i/>
+                  <w:sz w:val="24"/>
+                  <w:szCs w:val="24"/>
+                </w:rPr>
+              </m:ctrlPr>
+            </m:sSubPr>
+            <m:e>
+              <m:r>
+                <w:rPr>
+                  <w:rFonts w:ascii="Cambria Math" w:hAnsi="Cambria Math"/>
+                  <w:sz w:val="24"/>
+                  <w:szCs w:val="24"/>
+                </w:rPr>
+                <m:t>C</m:t>
+              </m:r>
+            </m:e>
+            <m:sub>
+              <m:r>
+                <w:rPr>
+                  <w:rFonts w:ascii="Cambria Math" w:hAnsi="Cambria Math"/>
+                  <w:sz w:val="24"/>
+                  <w:szCs w:val="24"/>
+                </w:rPr>
+                <m:t>1</m:t>
+              </m:r>
+            </m:sub>
+          </m:sSub>
+          <m:acc>
+            <m:accPr>
+              <m:chr m:val="̇"/>
+              <m:ctrlPr>
+                <w:rPr>
+                  <w:rFonts w:ascii="Cambria Math" w:hAnsi="Cambria Math"/>
+                  <w:i/>
+                  <w:sz w:val="24"/>
+                  <w:szCs w:val="24"/>
+                </w:rPr>
+              </m:ctrlPr>
+            </m:accPr>
+            <m:e>
+              <m:sSub>
+                <m:sSubPr>
+                  <m:ctrlPr>
+                    <w:rPr>
+                      <w:rFonts w:ascii="Cambria Math" w:hAnsi="Cambria Math"/>
+                      <w:i/>
+                      <w:sz w:val="24"/>
+                      <w:szCs w:val="24"/>
+                    </w:rPr>
+                  </m:ctrlPr>
+                </m:sSubPr>
+                <m:e>
+                  <m:r>
+                    <w:rPr>
+                      <w:rFonts w:ascii="Cambria Math" w:hAnsi="Cambria Math"/>
+                      <w:sz w:val="24"/>
+                      <w:szCs w:val="24"/>
+                    </w:rPr>
+                    <m:t>Vc</m:t>
+                  </m:r>
+                </m:e>
+                <m:sub>
+                  <m:r>
+                    <w:rPr>
+                      <w:rFonts w:ascii="Cambria Math" w:hAnsi="Cambria Math"/>
+                      <w:sz w:val="24"/>
+                      <w:szCs w:val="24"/>
+                    </w:rPr>
+                    <m:t>1</m:t>
+                  </m:r>
+                </m:sub>
+              </m:sSub>
+            </m:e>
+          </m:acc>
+          <m:r>
+            <w:rPr>
+              <w:rFonts w:ascii="Cambria Math" w:hAnsi="Cambria Math"/>
+              <w:sz w:val="24"/>
+              <w:szCs w:val="24"/>
+            </w:rPr>
+            <m:t xml:space="preserve">- </m:t>
+          </m:r>
+          <m:sSub>
+            <m:sSubPr>
+              <m:ctrlPr>
+                <w:rPr>
+                  <w:rFonts w:ascii="Cambria Math" w:hAnsi="Cambria Math"/>
+                  <w:i/>
+                  <w:sz w:val="24"/>
+                  <w:szCs w:val="24"/>
+                </w:rPr>
+              </m:ctrlPr>
+            </m:sSubPr>
+            <m:e>
+              <m:r>
+                <w:rPr>
+                  <w:rFonts w:ascii="Cambria Math" w:hAnsi="Cambria Math"/>
+                  <w:sz w:val="24"/>
+                  <w:szCs w:val="24"/>
+                </w:rPr>
+                <m:t>C</m:t>
+              </m:r>
+            </m:e>
+            <m:sub>
+              <m:r>
+                <w:rPr>
+                  <w:rFonts w:ascii="Cambria Math" w:hAnsi="Cambria Math"/>
+                  <w:sz w:val="24"/>
+                  <w:szCs w:val="24"/>
+                </w:rPr>
+                <m:t>2</m:t>
+              </m:r>
+            </m:sub>
+          </m:sSub>
+          <m:acc>
+            <m:accPr>
+              <m:chr m:val="̇"/>
+              <m:ctrlPr>
+                <w:rPr>
+                  <w:rFonts w:ascii="Cambria Math" w:hAnsi="Cambria Math"/>
+                  <w:i/>
+                  <w:sz w:val="24"/>
+                  <w:szCs w:val="24"/>
+                </w:rPr>
+              </m:ctrlPr>
+            </m:accPr>
+            <m:e>
+              <m:sSub>
+                <m:sSubPr>
+                  <m:ctrlPr>
+                    <w:rPr>
+                      <w:rFonts w:ascii="Cambria Math" w:hAnsi="Cambria Math"/>
+                      <w:i/>
+                      <w:sz w:val="24"/>
+                      <w:szCs w:val="24"/>
+                    </w:rPr>
+                  </m:ctrlPr>
+                </m:sSubPr>
+                <m:e>
+                  <m:r>
+                    <w:rPr>
+                      <w:rFonts w:ascii="Cambria Math" w:hAnsi="Cambria Math"/>
+                      <w:sz w:val="24"/>
+                      <w:szCs w:val="24"/>
+                    </w:rPr>
+                    <m:t>Vc</m:t>
+                  </m:r>
+                </m:e>
+                <m:sub>
+                  <m:r>
+                    <w:rPr>
+                      <w:rFonts w:ascii="Cambria Math" w:hAnsi="Cambria Math"/>
+                      <w:sz w:val="24"/>
+                      <w:szCs w:val="24"/>
+                    </w:rPr>
+                    <m:t>2</m:t>
+                  </m:r>
+                </m:sub>
+              </m:sSub>
+            </m:e>
+          </m:acc>
+          <m:r>
+            <w:rPr>
+              <w:rFonts w:ascii="Cambria Math" w:hAnsi="Cambria Math"/>
+              <w:sz w:val="24"/>
+              <w:szCs w:val="24"/>
+            </w:rPr>
+            <m:t>=</m:t>
+          </m:r>
+          <m:sSub>
+            <m:sSubPr>
+              <m:ctrlPr>
+                <w:rPr>
+                  <w:rFonts w:ascii="Cambria Math" w:hAnsi="Cambria Math"/>
+                  <w:i/>
+                  <w:sz w:val="24"/>
+                  <w:szCs w:val="24"/>
+                </w:rPr>
+              </m:ctrlPr>
+            </m:sSubPr>
+            <m:e>
+              <m:r>
+                <w:rPr>
+                  <w:rFonts w:ascii="Cambria Math" w:hAnsi="Cambria Math"/>
+                  <w:sz w:val="24"/>
+                  <w:szCs w:val="24"/>
+                </w:rPr>
+                <m:t>i</m:t>
+              </m:r>
+            </m:e>
+            <m:sub>
+              <m:r>
+                <w:rPr>
+                  <w:rFonts w:ascii="Cambria Math" w:hAnsi="Cambria Math"/>
+                  <w:sz w:val="24"/>
+                  <w:szCs w:val="24"/>
+                </w:rPr>
+                <m:t>l</m:t>
+              </m:r>
+            </m:sub>
+          </m:sSub>
+        </m:oMath>
+      </m:oMathPara>
+    </w:p>
+    <w:p>
+      <w:pPr>
+        <w:rPr>
+          <w:rFonts w:eastAsiaTheme="minorEastAsia"/>
+          <w:sz w:val="24"/>
+          <w:szCs w:val="24"/>
+        </w:rPr>
+      </w:pPr>
+      <m:oMathPara>
+        <m:oMath>
+          <m:sSub>
+            <m:sSubPr>
+              <m:ctrlPr>
+                <w:rPr>
+                  <w:rFonts w:ascii="Cambria Math" w:hAnsi="Cambria Math"/>
+                  <w:i/>
+                </w:rPr>
+              </m:ctrlPr>
+            </m:sSubPr>
+            <m:e>
+              <m:r>
+                <w:rPr>
+                  <w:rFonts w:ascii="Cambria Math" w:hAnsi="Cambria Math"/>
+                </w:rPr>
+                <m:t>R</m:t>
+              </m:r>
+            </m:e>
+            <m:sub>
+              <m:r>
+                <w:rPr>
+                  <w:rFonts w:ascii="Cambria Math" w:hAnsi="Cambria Math"/>
+                </w:rPr>
+                <m:t>3</m:t>
+              </m:r>
+            </m:sub>
+          </m:sSub>
+          <m:sSub>
+            <m:sSubPr>
+              <m:ctrlPr>
+                <w:rPr>
+                  <w:rFonts w:ascii="Cambria Math" w:hAnsi="Cambria Math"/>
+                  <w:i/>
+                  <w:sz w:val="24"/>
+                  <w:szCs w:val="24"/>
+                </w:rPr>
+              </m:ctrlPr>
+            </m:sSubPr>
+            <m:e>
+              <m:r>
+                <w:rPr>
+                  <w:rFonts w:ascii="Cambria Math" w:hAnsi="Cambria Math"/>
+                  <w:sz w:val="24"/>
+                  <w:szCs w:val="24"/>
+                </w:rPr>
+                <m:t>C</m:t>
+              </m:r>
+            </m:e>
+            <m:sub>
+              <m:r>
+                <w:rPr>
+                  <w:rFonts w:ascii="Cambria Math" w:hAnsi="Cambria Math"/>
+                  <w:sz w:val="24"/>
+                  <w:szCs w:val="24"/>
+                </w:rPr>
+                <m:t>2</m:t>
+              </m:r>
+            </m:sub>
+          </m:sSub>
+          <m:acc>
+            <m:accPr>
+              <m:chr m:val="̇"/>
+              <m:ctrlPr>
+                <w:rPr>
+                  <w:rFonts w:ascii="Cambria Math" w:hAnsi="Cambria Math"/>
+                  <w:i/>
+                  <w:sz w:val="24"/>
+                  <w:szCs w:val="24"/>
+                </w:rPr>
+              </m:ctrlPr>
+            </m:accPr>
+            <m:e>
+              <m:sSub>
+                <m:sSubPr>
+                  <m:ctrlPr>
+                    <w:rPr>
+                      <w:rFonts w:ascii="Cambria Math" w:hAnsi="Cambria Math"/>
+                      <w:i/>
+                      <w:sz w:val="24"/>
+                      <w:szCs w:val="24"/>
+                    </w:rPr>
+                  </m:ctrlPr>
+                </m:sSubPr>
+                <m:e>
+                  <m:r>
+                    <w:rPr>
+                      <w:rFonts w:ascii="Cambria Math" w:hAnsi="Cambria Math"/>
+                      <w:sz w:val="24"/>
+                      <w:szCs w:val="24"/>
+                    </w:rPr>
+                    <m:t>Vc</m:t>
+                  </m:r>
+                </m:e>
+                <m:sub>
+                  <m:r>
+                    <w:rPr>
+                      <w:rFonts w:ascii="Cambria Math" w:hAnsi="Cambria Math"/>
+                      <w:sz w:val="24"/>
+                      <w:szCs w:val="24"/>
+                    </w:rPr>
+                    <m:t>2</m:t>
+                  </m:r>
+                </m:sub>
+              </m:sSub>
+            </m:e>
+          </m:acc>
+          <m:r>
+            <w:rPr>
+              <w:rFonts w:ascii="Cambria Math" w:hAnsi="Cambria Math"/>
+              <w:sz w:val="24"/>
+              <w:szCs w:val="24"/>
+            </w:rPr>
+            <m:t>+</m:t>
+          </m:r>
+          <m:sSub>
+            <m:sSubPr>
+              <m:ctrlPr>
+                <w:rPr>
+                  <w:rFonts w:ascii="Cambria Math" w:hAnsi="Cambria Math"/>
+                  <w:i/>
+                </w:rPr>
+              </m:ctrlPr>
+            </m:sSubPr>
+            <m:e>
+              <m:r>
+                <w:rPr>
+                  <w:rFonts w:ascii="Cambria Math" w:hAnsi="Cambria Math"/>
+                </w:rPr>
+                <m:t>Vc</m:t>
+              </m:r>
+            </m:e>
+            <m:sub>
+              <m:r>
+                <w:rPr>
+                  <w:rFonts w:ascii="Cambria Math" w:hAnsi="Cambria Math"/>
+                </w:rPr>
+                <m:t>2</m:t>
+              </m:r>
+            </m:sub>
+          </m:sSub>
+          <m:r>
+            <w:rPr>
+              <w:rFonts w:ascii="Cambria Math" w:hAnsi="Cambria Math"/>
+            </w:rPr>
+            <m:t>=</m:t>
+          </m:r>
+          <m:sSub>
+            <m:sSubPr>
+              <m:ctrlPr>
+                <w:rPr>
+                  <w:rFonts w:ascii="Cambria Math" w:hAnsi="Cambria Math"/>
+                  <w:i/>
+                  <w:sz w:val="24"/>
+                  <w:szCs w:val="24"/>
+                </w:rPr>
+              </m:ctrlPr>
+            </m:sSubPr>
+            <m:e>
+              <m:r>
+                <w:rPr>
+                  <w:rFonts w:ascii="Cambria Math" w:hAnsi="Cambria Math"/>
+                  <w:sz w:val="24"/>
+                  <w:szCs w:val="24"/>
+                </w:rPr>
+                <m:t>i</m:t>
+              </m:r>
+            </m:e>
+            <m:sub>
+              <m:r>
+                <w:rPr>
+                  <w:rFonts w:ascii="Cambria Math" w:hAnsi="Cambria Math"/>
+                  <w:sz w:val="24"/>
+                  <w:szCs w:val="24"/>
+                </w:rPr>
+                <m:t>l</m:t>
+              </m:r>
+            </m:sub>
+          </m:sSub>
+          <m:sSub>
+            <m:sSubPr>
+              <m:ctrlPr>
+                <w:rPr>
+                  <w:rFonts w:ascii="Cambria Math" w:hAnsi="Cambria Math"/>
+                  <w:i/>
+                </w:rPr>
+              </m:ctrlPr>
+            </m:sSubPr>
+            <m:e>
+              <m:r>
+                <w:rPr>
+                  <w:rFonts w:ascii="Cambria Math" w:hAnsi="Cambria Math"/>
+                </w:rPr>
+                <m:t>R</m:t>
+              </m:r>
+            </m:e>
+            <m:sub>
+              <m:r>
+                <w:rPr>
+                  <w:rFonts w:ascii="Cambria Math" w:hAnsi="Cambria Math"/>
+                </w:rPr>
+                <m:t>2</m:t>
+              </m:r>
+            </m:sub>
+          </m:sSub>
+          <m:r>
+            <w:rPr>
+              <w:rFonts w:ascii="Cambria Math" w:hAnsi="Cambria Math"/>
+            </w:rPr>
+            <m:t xml:space="preserve">+L </m:t>
+          </m:r>
+          <m:acc>
+            <m:accPr>
+              <m:chr m:val="̇"/>
+              <m:ctrlPr>
+                <w:rPr>
+                  <w:rFonts w:ascii="Cambria Math" w:hAnsi="Cambria Math"/>
+                  <w:i/>
+                  <w:sz w:val="24"/>
+                  <w:szCs w:val="24"/>
+                </w:rPr>
+              </m:ctrlPr>
+            </m:accPr>
+            <m:e>
+              <m:sSub>
+                <m:sSubPr>
+                  <m:ctrlPr>
+                    <w:rPr>
+                      <w:rFonts w:ascii="Cambria Math" w:hAnsi="Cambria Math"/>
+                      <w:i/>
+                      <w:sz w:val="24"/>
+                      <w:szCs w:val="24"/>
+                    </w:rPr>
+                  </m:ctrlPr>
+                </m:sSubPr>
+                <m:e>
+                  <m:r>
+                    <w:rPr>
+                      <w:rFonts w:ascii="Cambria Math" w:hAnsi="Cambria Math"/>
+                      <w:sz w:val="24"/>
+                      <w:szCs w:val="24"/>
+                    </w:rPr>
+                    <m:t>i</m:t>
+                  </m:r>
+                </m:e>
+                <m:sub>
+                  <m:r>
+                    <w:rPr>
+                      <w:rFonts w:ascii="Cambria Math" w:hAnsi="Cambria Math"/>
+                      <w:sz w:val="24"/>
+                      <w:szCs w:val="24"/>
+                    </w:rPr>
+                    <m:t>l</m:t>
+                  </m:r>
+                </m:sub>
+              </m:sSub>
+            </m:e>
+          </m:acc>
+        </m:oMath>
+      </m:oMathPara>
+    </w:p>
+    <w:p>
+      <w:pPr>
+        <w:rPr>
+          <w:u w:val="single"/>
+        </w:rPr>
+      </w:pPr>
+    </w:p>
+    <w:p>
+      <w:pPr>
+        <w:rPr>
+          <w:u w:val="single"/>
+        </w:rPr>
+      </w:pPr>
+    </w:p>
+    <w:p>
+      <w:pPr>
+        <w:rPr>
+          <w:u w:val="single"/>
+        </w:rPr>
+      </w:pPr>
+      <w:r>
+        <w:rPr>
+          <w:u w:val="single"/>
+        </w:rPr>
         <w:t>Actividad 2.1</w:t>
+      </w:r>
+      <w:r>
+        <w:rPr>
+          <w:u w:val="single"/>
+        </w:rPr>
+        <w:br/>
+      </w:r>
+      <w:r>
+        <w:t>Asumiendo R1 = R2 = R3 = 1,  C1 = C2 = 2 y L = 3</w:t>
       </w:r>
     </w:p>
     <w:p>
@@ -51,7 +1041,7 @@
           <wp:inline distT="0" distB="0" distL="0" distR="0">
             <wp:extent cx="5612130" cy="2306636"/>
             <wp:effectExtent l="19050" t="0" r="7620" b="0"/>
-            <wp:docPr id="1" name="Imagen 1"/>
+            <wp:docPr id="6" name="Imagen 1"/>
             <wp:cNvGraphicFramePr>
               <a:graphicFrameLocks xmlns:a="http://schemas.openxmlformats.org/drawingml/2006/main" noChangeAspect="1"/>
             </wp:cNvGraphicFramePr>
@@ -96,7 +1086,15 @@
     </w:p>
     <w:p/>
     <w:p>
-      <w:r>
+      <w:pPr>
+        <w:rPr>
+          <w:u w:val="single"/>
+        </w:rPr>
+      </w:pPr>
+      <w:r>
+        <w:rPr>
+          <w:u w:val="single"/>
+        </w:rPr>
         <w:t>Actividad 2.2</w:t>
       </w:r>
     </w:p>
@@ -134,6 +1132,429 @@
                     <a:xfrm>
                       <a:off x="0" y="0"/>
                       <a:ext cx="5612130" cy="3411030"/>
+                    </a:xfrm>
+                    <a:prstGeom prst="rect">
+                      <a:avLst/>
+                    </a:prstGeom>
+                    <a:noFill/>
+                    <a:ln w="9525">
+                      <a:noFill/>
+                      <a:miter lim="800000"/>
+                      <a:headEnd/>
+                      <a:tailEnd/>
+                    </a:ln>
+                  </pic:spPr>
+                </pic:pic>
+              </a:graphicData>
+            </a:graphic>
+          </wp:inline>
+        </w:drawing>
+      </w:r>
+    </w:p>
+    <w:p>
+      <w:r>
+        <w:t>Por ser exhaustivo en el grafico se incluye la entrada (</w:t>
+      </w:r>
+      <w:proofErr w:type="spellStart"/>
+      <w:r>
+        <w:t>Vt</w:t>
+      </w:r>
+      <w:proofErr w:type="spellEnd"/>
+      <w:r>
+        <w:t>) y todas las variables de estado. A simple vista es sencillo darse cuenta que el sistema es estable dado que no tenemos crecimientos descontrolados en ninguna de las amplitudes de las salidas. Dado que el sistema tiene un capacitor en serie con el resto del circuito, y la entrada elegida para medir el error en estado estacionario es un nivel DC, Vc1 y L no van a ser capaces de seguir a la entrada. Por otro lado, luego de la estabilización Vc2 no tiene ningún error observable</w:t>
+      </w:r>
+      <w:r>
+        <w:t xml:space="preserve">. El sistema es </w:t>
+      </w:r>
+      <w:proofErr w:type="spellStart"/>
+      <w:r>
+        <w:t>subamortiguado</w:t>
+      </w:r>
+      <w:proofErr w:type="spellEnd"/>
+      <w:r>
+        <w:t xml:space="preserve">, pero esto sólo es marginalmente visible del segundo 20 al 25 en </w:t>
+      </w:r>
+      <w:r>
+        <w:t>el sobre pico de Vc2.</w:t>
+      </w:r>
+    </w:p>
+    <w:p/>
+    <w:p/>
+    <w:p>
+      <w:pPr>
+        <w:rPr>
+          <w:u w:val="single"/>
+        </w:rPr>
+      </w:pPr>
+      <w:r>
+        <w:rPr>
+          <w:u w:val="single"/>
+        </w:rPr>
+        <w:t xml:space="preserve">Actividad </w:t>
+      </w:r>
+      <w:r>
+        <w:rPr>
+          <w:u w:val="single"/>
+        </w:rPr>
+        <w:t>2.4</w:t>
+      </w:r>
+      <w:r>
+        <w:rPr>
+          <w:u w:val="single"/>
+        </w:rPr>
+        <w:br/>
+      </w:r>
+      <w:r>
+        <w:t>Función de transferencia del sistema.</w:t>
+      </w:r>
+    </w:p>
+    <w:p/>
+    <w:p>
+      <w:pPr>
+        <w:jc w:val="center"/>
+      </w:pPr>
+      <w:r>
+        <w:rPr>
+          <w:noProof/>
+          <w:lang w:eastAsia="es-US"/>
+        </w:rPr>
+        <w:drawing>
+          <wp:inline distT="0" distB="0" distL="0" distR="0">
+            <wp:extent cx="3034251" cy="777968"/>
+            <wp:effectExtent l="19050" t="0" r="0" b="0"/>
+            <wp:docPr id="2" name="Imagen 1" descr="http://latex2png.com/output/latex_c7e438c3428593da0e61fed010109d00.png"/>
+            <wp:cNvGraphicFramePr>
+              <a:graphicFrameLocks xmlns:a="http://schemas.openxmlformats.org/drawingml/2006/main" noChangeAspect="1"/>
+            </wp:cNvGraphicFramePr>
+            <a:graphic xmlns:a="http://schemas.openxmlformats.org/drawingml/2006/main">
+              <a:graphicData uri="http://schemas.openxmlformats.org/drawingml/2006/picture">
+                <pic:pic xmlns:pic="http://schemas.openxmlformats.org/drawingml/2006/picture">
+                  <pic:nvPicPr>
+                    <pic:cNvPr id="0" name="Picture 1" descr="http://latex2png.com/output/latex_c7e438c3428593da0e61fed010109d00.png"/>
+                    <pic:cNvPicPr>
+                      <a:picLocks noChangeAspect="1" noChangeArrowheads="1"/>
+                    </pic:cNvPicPr>
+                  </pic:nvPicPr>
+                  <pic:blipFill>
+                    <a:blip r:embed="rId6"/>
+                    <a:srcRect/>
+                    <a:stretch>
+                      <a:fillRect/>
+                    </a:stretch>
+                  </pic:blipFill>
+                  <pic:spPr bwMode="auto">
+                    <a:xfrm>
+                      <a:off x="0" y="0"/>
+                      <a:ext cx="3038273" cy="778999"/>
+                    </a:xfrm>
+                    <a:prstGeom prst="rect">
+                      <a:avLst/>
+                    </a:prstGeom>
+                    <a:noFill/>
+                    <a:ln w="9525">
+                      <a:noFill/>
+                      <a:miter lim="800000"/>
+                      <a:headEnd/>
+                      <a:tailEnd/>
+                    </a:ln>
+                  </pic:spPr>
+                </pic:pic>
+              </a:graphicData>
+            </a:graphic>
+          </wp:inline>
+        </w:drawing>
+      </w:r>
+    </w:p>
+    <w:p/>
+    <w:p>
+      <w:pPr>
+        <w:rPr>
+          <w:u w:val="single"/>
+        </w:rPr>
+      </w:pPr>
+      <w:r>
+        <w:rPr>
+          <w:u w:val="single"/>
+        </w:rPr>
+        <w:t xml:space="preserve">Actividad </w:t>
+      </w:r>
+      <w:r>
+        <w:rPr>
+          <w:u w:val="single"/>
+        </w:rPr>
+        <w:t>2.</w:t>
+      </w:r>
+      <w:r>
+        <w:rPr>
+          <w:u w:val="single"/>
+        </w:rPr>
+        <w:t>4.a</w:t>
+      </w:r>
+    </w:p>
+    <w:p>
+      <w:r>
+        <w:t>Raíces</w:t>
+      </w:r>
+      <w:r>
+        <w:t xml:space="preserve"> del Numerador:   0  y  -0.33333</w:t>
+      </w:r>
+      <w:r>
+        <w:br/>
+      </w:r>
+      <w:r>
+        <w:t>Raíces</w:t>
+      </w:r>
+      <w:r>
+        <w:t xml:space="preserve"> del Denominador:  -0.5,  (- 0.25</w:t>
+      </w:r>
+      <w:r>
+        <w:t xml:space="preserve"> + 0.1443i</w:t>
+      </w:r>
+      <w:r>
+        <w:t xml:space="preserve">) </w:t>
+      </w:r>
+      <w:r>
+        <w:t xml:space="preserve">  </w:t>
+      </w:r>
+      <w:r>
+        <w:t>y   (- 0.25 -</w:t>
+      </w:r>
+      <w:r>
+        <w:t xml:space="preserve"> 0.1443i</w:t>
+      </w:r>
+      <w:r>
+        <w:t>)</w:t>
+      </w:r>
+    </w:p>
+    <w:p/>
+    <w:p>
+      <w:r>
+        <w:rPr>
+          <w:u w:val="single"/>
+        </w:rPr>
+        <w:t xml:space="preserve">Actividad </w:t>
+      </w:r>
+      <w:r>
+        <w:rPr>
+          <w:u w:val="single"/>
+        </w:rPr>
+        <w:t>2.</w:t>
+      </w:r>
+      <w:r>
+        <w:rPr>
+          <w:u w:val="single"/>
+        </w:rPr>
+        <w:t>4.b</w:t>
+      </w:r>
+      <w:r>
+        <w:rPr>
+          <w:u w:val="single"/>
+        </w:rPr>
+        <w:t xml:space="preserve"> </w:t>
+      </w:r>
+      <w:r>
+        <w:t xml:space="preserve"> </w:t>
+      </w:r>
+      <w:r>
+        <w:br/>
+        <w:t>Función de transferencia del sistema realimentado</w:t>
+      </w:r>
+    </w:p>
+    <w:p>
+      <w:pPr>
+        <w:jc w:val="center"/>
+      </w:pPr>
+      <w:r>
+        <w:rPr>
+          <w:noProof/>
+          <w:lang w:eastAsia="es-US"/>
+        </w:rPr>
+        <w:drawing>
+          <wp:inline distT="0" distB="0" distL="0" distR="0">
+            <wp:extent cx="3066056" cy="802648"/>
+            <wp:effectExtent l="19050" t="0" r="994" b="0"/>
+            <wp:docPr id="3" name="Imagen 4" descr="http://latex2png.com/output/latex_34201326aeb25d66c24707ed40fe8be2.png"/>
+            <wp:cNvGraphicFramePr>
+              <a:graphicFrameLocks xmlns:a="http://schemas.openxmlformats.org/drawingml/2006/main" noChangeAspect="1"/>
+            </wp:cNvGraphicFramePr>
+            <a:graphic xmlns:a="http://schemas.openxmlformats.org/drawingml/2006/main">
+              <a:graphicData uri="http://schemas.openxmlformats.org/drawingml/2006/picture">
+                <pic:pic xmlns:pic="http://schemas.openxmlformats.org/drawingml/2006/picture">
+                  <pic:nvPicPr>
+                    <pic:cNvPr id="0" name="Picture 4" descr="http://latex2png.com/output/latex_34201326aeb25d66c24707ed40fe8be2.png"/>
+                    <pic:cNvPicPr>
+                      <a:picLocks noChangeAspect="1" noChangeArrowheads="1"/>
+                    </pic:cNvPicPr>
+                  </pic:nvPicPr>
+                  <pic:blipFill>
+                    <a:blip r:embed="rId7"/>
+                    <a:srcRect/>
+                    <a:stretch>
+                      <a:fillRect/>
+                    </a:stretch>
+                  </pic:blipFill>
+                  <pic:spPr bwMode="auto">
+                    <a:xfrm>
+                      <a:off x="0" y="0"/>
+                      <a:ext cx="3070018" cy="803685"/>
+                    </a:xfrm>
+                    <a:prstGeom prst="rect">
+                      <a:avLst/>
+                    </a:prstGeom>
+                    <a:noFill/>
+                    <a:ln w="9525">
+                      <a:noFill/>
+                      <a:miter lim="800000"/>
+                      <a:headEnd/>
+                      <a:tailEnd/>
+                    </a:ln>
+                  </pic:spPr>
+                </pic:pic>
+              </a:graphicData>
+            </a:graphic>
+          </wp:inline>
+        </w:drawing>
+      </w:r>
+    </w:p>
+    <w:p/>
+    <w:p/>
+    <w:p>
+      <w:pPr>
+        <w:rPr>
+          <w:u w:val="single"/>
+        </w:rPr>
+      </w:pPr>
+      <w:r>
+        <w:rPr>
+          <w:u w:val="single"/>
+        </w:rPr>
+        <w:t xml:space="preserve">Actividad </w:t>
+      </w:r>
+      <w:r>
+        <w:rPr>
+          <w:u w:val="single"/>
+        </w:rPr>
+        <w:t>2.</w:t>
+      </w:r>
+      <w:r>
+        <w:rPr>
+          <w:u w:val="single"/>
+        </w:rPr>
+        <w:t>4.c</w:t>
+      </w:r>
+    </w:p>
+    <w:p>
+      <w:r>
+        <w:t>Respuesta al escalón del sistema</w:t>
+      </w:r>
+    </w:p>
+    <w:p>
+      <w:r>
+        <w:rPr>
+          <w:noProof/>
+          <w:lang w:eastAsia="es-US"/>
+        </w:rPr>
+        <w:drawing>
+          <wp:inline distT="0" distB="0" distL="0" distR="0">
+            <wp:extent cx="5336540" cy="3998595"/>
+            <wp:effectExtent l="0" t="0" r="0" b="0"/>
+            <wp:docPr id="7" name="Imagen 7"/>
+            <wp:cNvGraphicFramePr>
+              <a:graphicFrameLocks xmlns:a="http://schemas.openxmlformats.org/drawingml/2006/main" noChangeAspect="1"/>
+            </wp:cNvGraphicFramePr>
+            <a:graphic xmlns:a="http://schemas.openxmlformats.org/drawingml/2006/main">
+              <a:graphicData uri="http://schemas.openxmlformats.org/drawingml/2006/picture">
+                <pic:pic xmlns:pic="http://schemas.openxmlformats.org/drawingml/2006/picture">
+                  <pic:nvPicPr>
+                    <pic:cNvPr id="0" name="Picture 7"/>
+                    <pic:cNvPicPr>
+                      <a:picLocks noChangeAspect="1" noChangeArrowheads="1"/>
+                    </pic:cNvPicPr>
+                  </pic:nvPicPr>
+                  <pic:blipFill>
+                    <a:blip r:embed="rId8"/>
+                    <a:srcRect/>
+                    <a:stretch>
+                      <a:fillRect/>
+                    </a:stretch>
+                  </pic:blipFill>
+                  <pic:spPr bwMode="auto">
+                    <a:xfrm>
+                      <a:off x="0" y="0"/>
+                      <a:ext cx="5336540" cy="3998595"/>
+                    </a:xfrm>
+                    <a:prstGeom prst="rect">
+                      <a:avLst/>
+                    </a:prstGeom>
+                    <a:noFill/>
+                    <a:ln w="9525">
+                      <a:noFill/>
+                      <a:miter lim="800000"/>
+                      <a:headEnd/>
+                      <a:tailEnd/>
+                    </a:ln>
+                  </pic:spPr>
+                </pic:pic>
+              </a:graphicData>
+            </a:graphic>
+          </wp:inline>
+        </w:drawing>
+      </w:r>
+    </w:p>
+    <w:p>
+      <w:pPr>
+        <w:rPr>
+          <w:u w:val="single"/>
+        </w:rPr>
+      </w:pPr>
+      <w:r>
+        <w:rPr>
+          <w:u w:val="single"/>
+        </w:rPr>
+        <w:lastRenderedPageBreak/>
+        <w:t>Actividad 2.4.d</w:t>
+      </w:r>
+      <w:r>
+        <w:rPr>
+          <w:u w:val="single"/>
+        </w:rPr>
+        <w:t xml:space="preserve"> </w:t>
+      </w:r>
+    </w:p>
+    <w:p>
+      <w:r>
+        <w:rPr>
+          <w:noProof/>
+          <w:lang w:eastAsia="es-US"/>
+        </w:rPr>
+        <w:drawing>
+          <wp:inline distT="0" distB="0" distL="0" distR="0">
+            <wp:extent cx="5336540" cy="3998595"/>
+            <wp:effectExtent l="0" t="0" r="0" b="0"/>
+            <wp:docPr id="8" name="Imagen 8"/>
+            <wp:cNvGraphicFramePr>
+              <a:graphicFrameLocks xmlns:a="http://schemas.openxmlformats.org/drawingml/2006/main" noChangeAspect="1"/>
+            </wp:cNvGraphicFramePr>
+            <a:graphic xmlns:a="http://schemas.openxmlformats.org/drawingml/2006/main">
+              <a:graphicData uri="http://schemas.openxmlformats.org/drawingml/2006/picture">
+                <pic:pic xmlns:pic="http://schemas.openxmlformats.org/drawingml/2006/picture">
+                  <pic:nvPicPr>
+                    <pic:cNvPr id="0" name="Picture 8"/>
+                    <pic:cNvPicPr>
+                      <a:picLocks noChangeAspect="1" noChangeArrowheads="1"/>
+                    </pic:cNvPicPr>
+                  </pic:nvPicPr>
+                  <pic:blipFill>
+                    <a:blip r:embed="rId9"/>
+                    <a:srcRect/>
+                    <a:stretch>
+                      <a:fillRect/>
+                    </a:stretch>
+                  </pic:blipFill>
+                  <pic:spPr bwMode="auto">
+                    <a:xfrm>
+                      <a:off x="0" y="0"/>
+                      <a:ext cx="5336540" cy="3998595"/>
                     </a:xfrm>
                     <a:prstGeom prst="rect">
                       <a:avLst/>
@@ -380,6 +1801,27 @@
       <w:rFonts w:ascii="Tahoma" w:hAnsi="Tahoma" w:cs="Tahoma"/>
       <w:sz w:val="16"/>
       <w:szCs w:val="16"/>
+    </w:rPr>
+  </w:style>
+  <w:style w:type="paragraph" w:styleId="Prrafodelista">
+    <w:name w:val="List Paragraph"/>
+    <w:basedOn w:val="Normal"/>
+    <w:uiPriority w:val="34"/>
+    <w:qFormat/>
+    <w:rsid w:val="009A26D3"/>
+    <w:pPr>
+      <w:ind w:left="720"/>
+      <w:contextualSpacing/>
+    </w:pPr>
+  </w:style>
+  <w:style w:type="character" w:styleId="Textodelmarcadordeposicin">
+    <w:name w:val="Placeholder Text"/>
+    <w:basedOn w:val="Fuentedeprrafopredeter"/>
+    <w:uiPriority w:val="99"/>
+    <w:semiHidden/>
+    <w:rsid w:val="009A26D3"/>
+    <w:rPr>
+      <w:color w:val="808080"/>
     </w:rPr>
   </w:style>
 </w:styles>

</xml_diff>